<commit_message>
Day 33, 34 and 35
</commit_message>
<xml_diff>
--- a/Capstone Project 1.docx
+++ b/Capstone Project 1.docx
@@ -4,7 +4,169 @@
   <w:body>
     <w:p>
       <w:r>
-        <w:t>Capstone Project: C#, ADO.Net and SQL Server</w:t>
+        <w:t xml:space="preserve">Capstone </w:t>
+      </w:r>
+      <w:r>
+        <w:t>Project –</w:t>
+      </w:r>
+      <w:r>
+        <w:t xml:space="preserve"> </w:t>
+      </w:r>
+      <w:proofErr w:type="spellStart"/>
+      <w:r>
+        <w:t>Online_</w:t>
+      </w:r>
+      <w:r>
+        <w:t>ShoppingAP</w:t>
+      </w:r>
+      <w:r>
+        <w:t>P</w:t>
+      </w:r>
+      <w:proofErr w:type="spellEnd"/>
+    </w:p>
+    <w:p>
+      <w:pPr>
+        <w:pBdr>
+          <w:bottom w:val="single" w:sz="6" w:space="1" w:color="auto"/>
+        </w:pBdr>
+      </w:pPr>
+      <w:r>
+        <w:t>Technologies:</w:t>
+      </w:r>
+      <w:r>
+        <w:t xml:space="preserve"> </w:t>
+      </w:r>
+      <w:r>
+        <w:t xml:space="preserve">Angular, </w:t>
+      </w:r>
+      <w:r>
+        <w:t xml:space="preserve">C# .Net </w:t>
+      </w:r>
+      <w:proofErr w:type="spellStart"/>
+      <w:proofErr w:type="gramStart"/>
+      <w:r>
+        <w:t>core,SQL</w:t>
+      </w:r>
+      <w:proofErr w:type="spellEnd"/>
+      <w:proofErr w:type="gramEnd"/>
+      <w:r>
+        <w:t xml:space="preserve"> Server, </w:t>
+      </w:r>
+      <w:proofErr w:type="spellStart"/>
+      <w:r>
+        <w:t>WebAPI</w:t>
+      </w:r>
+      <w:proofErr w:type="spellEnd"/>
+      <w:r>
+        <w:t>, Entity Framework</w:t>
+      </w:r>
+      <w:r>
+        <w:t>, Azure</w:t>
+      </w:r>
+    </w:p>
+    <w:p>
+      <w:pPr>
+        <w:pBdr>
+          <w:bottom w:val="single" w:sz="6" w:space="1" w:color="auto"/>
+        </w:pBdr>
+      </w:pPr>
+      <w:r>
+        <w:t>Duration:</w:t>
+      </w:r>
+      <w:r>
+        <w:t xml:space="preserve"> </w:t>
+      </w:r>
+      <w:r>
+        <w:t>5</w:t>
+      </w:r>
+      <w:r>
+        <w:t xml:space="preserve"> </w:t>
+      </w:r>
+      <w:r>
+        <w:t>Days – Trainer Assisted</w:t>
+      </w:r>
+    </w:p>
+    <w:p>
+      <w:pPr>
+        <w:pBdr>
+          <w:bottom w:val="single" w:sz="6" w:space="1" w:color="auto"/>
+        </w:pBdr>
+      </w:pPr>
+      <w:r>
+        <w:t>Domain:</w:t>
+      </w:r>
+      <w:r>
+        <w:t xml:space="preserve"> Online-</w:t>
+      </w:r>
+      <w:proofErr w:type="spellStart"/>
+      <w:r>
+        <w:t>ShoppingAPP</w:t>
+      </w:r>
+      <w:proofErr w:type="spellEnd"/>
+    </w:p>
+    <w:p>
+      <w:pPr>
+        <w:pBdr>
+          <w:bottom w:val="single" w:sz="6" w:space="1" w:color="auto"/>
+        </w:pBdr>
+      </w:pPr>
+      <w:r>
+        <w:t xml:space="preserve">Production </w:t>
+      </w:r>
+      <w:proofErr w:type="gramStart"/>
+      <w:r>
+        <w:t>Environment :</w:t>
+      </w:r>
+      <w:proofErr w:type="gramEnd"/>
+      <w:r>
+        <w:t xml:space="preserve"> Azure</w:t>
+      </w:r>
+    </w:p>
+    <w:p>
+      <w:pPr>
+        <w:pBdr>
+          <w:bottom w:val="single" w:sz="6" w:space="1" w:color="auto"/>
+        </w:pBdr>
+      </w:pPr>
+    </w:p>
+    <w:p>
+      <w:r>
+        <w:t xml:space="preserve">Create </w:t>
+      </w:r>
+      <w:proofErr w:type="spellStart"/>
+      <w:proofErr w:type="gramStart"/>
+      <w:r>
+        <w:t>a</w:t>
+      </w:r>
+      <w:proofErr w:type="spellEnd"/>
+      <w:proofErr w:type="gramEnd"/>
+      <w:r>
+        <w:t xml:space="preserve"> online </w:t>
+      </w:r>
+      <w:proofErr w:type="spellStart"/>
+      <w:r>
+        <w:t>ShoppingAPP</w:t>
+      </w:r>
+      <w:proofErr w:type="spellEnd"/>
+      <w:r>
+        <w:t xml:space="preserve"> </w:t>
+      </w:r>
+      <w:r>
+        <w:rPr>
+          <w:highlight w:val="yellow"/>
+        </w:rPr>
+        <w:t>Single Paged Application</w:t>
+      </w:r>
+      <w:r>
+        <w:t xml:space="preserve">, like Amazon, Flipkart, Myntra, </w:t>
+      </w:r>
+      <w:proofErr w:type="spellStart"/>
+      <w:r>
+        <w:t>Nykaa</w:t>
+      </w:r>
+      <w:proofErr w:type="spellEnd"/>
+      <w:r>
+        <w:t xml:space="preserve"> where </w:t>
       </w:r>
     </w:p>
     <w:p>
@@ -16,17 +178,15 @@
         </w:numPr>
       </w:pPr>
       <w:r>
-        <w:t xml:space="preserve">Create a new database </w:t>
+        <w:t xml:space="preserve">customers / users should be able to browse products, search their products by name, categories, between specific range, further, filter by </w:t>
       </w:r>
       <w:proofErr w:type="spellStart"/>
-      <w:proofErr w:type="gramStart"/>
-      <w:r>
-        <w:t>EmployeeManagementDB</w:t>
+      <w:r>
+        <w:t>color</w:t>
       </w:r>
       <w:proofErr w:type="spellEnd"/>
-      <w:proofErr w:type="gramEnd"/>
-      <w:r>
-        <w:t xml:space="preserve"> </w:t>
+      <w:r>
+        <w:t>, brand name, size etc, based on product category.</w:t>
       </w:r>
     </w:p>
     <w:p>
@@ -38,164 +198,24 @@
         </w:numPr>
       </w:pPr>
       <w:r>
-        <w:t xml:space="preserve">Create 2 tables in the </w:t>
+        <w:t xml:space="preserve">Add products to Cart, remove items from cart, increase/decrease qty, apply coupon code for discount, view breakdown of </w:t>
+      </w:r>
+      <w:proofErr w:type="spellStart"/>
+      <w:r>
+        <w:t>of</w:t>
+      </w:r>
+      <w:proofErr w:type="spellEnd"/>
+      <w:r>
+        <w:t xml:space="preserve"> the product, </w:t>
       </w:r>
       <w:proofErr w:type="gramStart"/>
       <w:r>
-        <w:t>Database</w:t>
+        <w:t>note:</w:t>
       </w:r>
       <w:proofErr w:type="gramEnd"/>
-    </w:p>
-    <w:p>
-      <w:pPr>
-        <w:pStyle w:val="ListParagraph"/>
-        <w:numPr>
-          <w:ilvl w:val="1"/>
-          <w:numId w:val="1"/>
-        </w:numPr>
-      </w:pPr>
-      <w:proofErr w:type="spellStart"/>
-      <w:r>
-        <w:t>DeptInfo</w:t>
-      </w:r>
-      <w:proofErr w:type="spellEnd"/>
-      <w:r>
-        <w:t xml:space="preserve"> (</w:t>
-      </w:r>
-      <w:proofErr w:type="spellStart"/>
-      <w:r>
-        <w:t>deptNo</w:t>
-      </w:r>
-      <w:proofErr w:type="spellEnd"/>
-      <w:r>
-        <w:t xml:space="preserve"> Primary Key, </w:t>
-      </w:r>
-      <w:proofErr w:type="spellStart"/>
-      <w:r>
-        <w:t>deptName</w:t>
-      </w:r>
-      <w:proofErr w:type="spellEnd"/>
-      <w:r>
-        <w:t xml:space="preserve">, </w:t>
-      </w:r>
-      <w:proofErr w:type="spellStart"/>
-      <w:r>
-        <w:t>deptLocation</w:t>
-      </w:r>
-      <w:proofErr w:type="spellEnd"/>
-      <w:r>
-        <w:t xml:space="preserve">) </w:t>
-      </w:r>
-    </w:p>
-    <w:p>
-      <w:pPr>
-        <w:pStyle w:val="ListParagraph"/>
-        <w:numPr>
-          <w:ilvl w:val="1"/>
-          <w:numId w:val="1"/>
-        </w:numPr>
-      </w:pPr>
-      <w:proofErr w:type="spellStart"/>
-      <w:proofErr w:type="gramStart"/>
-      <w:r>
-        <w:t>EmployeeInfo</w:t>
-      </w:r>
-      <w:proofErr w:type="spellEnd"/>
-      <w:r>
-        <w:t>(</w:t>
-      </w:r>
-      <w:proofErr w:type="spellStart"/>
-      <w:proofErr w:type="gramEnd"/>
-      <w:r>
-        <w:t>empNo</w:t>
-      </w:r>
-      <w:proofErr w:type="spellEnd"/>
-      <w:r>
-        <w:t xml:space="preserve"> PK, </w:t>
-      </w:r>
-      <w:proofErr w:type="spellStart"/>
-      <w:r>
-        <w:t>empName</w:t>
-      </w:r>
-      <w:proofErr w:type="spellEnd"/>
-      <w:r>
-        <w:t xml:space="preserve">, </w:t>
-      </w:r>
-      <w:proofErr w:type="spellStart"/>
-      <w:r>
-        <w:t>empDesignation</w:t>
-      </w:r>
-      <w:proofErr w:type="spellEnd"/>
-      <w:r>
-        <w:t xml:space="preserve">, </w:t>
-      </w:r>
-      <w:proofErr w:type="spellStart"/>
-      <w:r>
-        <w:t>empSalary</w:t>
-      </w:r>
-      <w:proofErr w:type="spellEnd"/>
-      <w:r>
-        <w:t xml:space="preserve">, </w:t>
-      </w:r>
-      <w:proofErr w:type="spellStart"/>
-      <w:r>
-        <w:t>empDept</w:t>
-      </w:r>
-      <w:proofErr w:type="spellEnd"/>
-      <w:r>
-        <w:t xml:space="preserve"> FK)</w:t>
-      </w:r>
-    </w:p>
-    <w:p>
-      <w:pPr>
-        <w:pStyle w:val="ListParagraph"/>
-        <w:numPr>
-          <w:ilvl w:val="1"/>
-          <w:numId w:val="1"/>
-        </w:numPr>
-      </w:pPr>
-      <w:r>
-        <w:t>Create a new table Login Info (username and password)</w:t>
-      </w:r>
-    </w:p>
-    <w:p>
-      <w:pPr>
-        <w:pStyle w:val="ListParagraph"/>
-        <w:numPr>
-          <w:ilvl w:val="1"/>
-          <w:numId w:val="1"/>
-        </w:numPr>
-      </w:pPr>
-      <w:r>
-        <w:t>add 5 departments</w:t>
-      </w:r>
-      <w:r>
-        <w:t xml:space="preserve"> and 20 employees, 5 users in login </w:t>
-      </w:r>
-      <w:proofErr w:type="gramStart"/>
-      <w:r>
-        <w:t>table</w:t>
-      </w:r>
-      <w:proofErr w:type="gramEnd"/>
-    </w:p>
-    <w:p>
-      <w:pPr>
-        <w:pStyle w:val="ListParagraph"/>
-        <w:numPr>
-          <w:ilvl w:val="1"/>
-          <w:numId w:val="1"/>
-        </w:numPr>
-      </w:pPr>
-      <w:r>
-        <w:t xml:space="preserve">create a view to select employees and </w:t>
-      </w:r>
-      <w:proofErr w:type="spellStart"/>
-      <w:proofErr w:type="gramStart"/>
-      <w:r>
-        <w:t>deptinfotmation</w:t>
-      </w:r>
-      <w:proofErr w:type="spellEnd"/>
-      <w:proofErr w:type="gramEnd"/>
+      <w:r>
+        <w:t xml:space="preserve"> total for a product should be as below, product price + 18% tax and 40rs delivery charge</w:t>
+      </w:r>
     </w:p>
     <w:p>
       <w:pPr>
@@ -206,13 +226,13 @@
         </w:numPr>
       </w:pPr>
       <w:r>
-        <w:t xml:space="preserve">Create a new .Net core project – Console App – </w:t>
-      </w:r>
-      <w:proofErr w:type="spellStart"/>
-      <w:r>
-        <w:t>EmployeeManagementAPP</w:t>
-      </w:r>
-      <w:proofErr w:type="spellEnd"/>
+        <w:t xml:space="preserve">Customers will have wallet balance, when they are logged in, they can checkout from the cart provided they have valid available balance, when they check out, show they the option of delivery address, make sure they have provided mobile no and email </w:t>
+      </w:r>
+      <w:proofErr w:type="gramStart"/>
+      <w:r>
+        <w:t>address</w:t>
+      </w:r>
+      <w:proofErr w:type="gramEnd"/>
     </w:p>
     <w:p>
       <w:pPr>
@@ -223,11 +243,11 @@
         </w:numPr>
       </w:pPr>
       <w:r>
-        <w:t xml:space="preserve">Display a welcome message on starting the </w:t>
+        <w:t xml:space="preserve">They can view order </w:t>
       </w:r>
       <w:proofErr w:type="gramStart"/>
       <w:r>
-        <w:t>application</w:t>
+        <w:t>history</w:t>
       </w:r>
       <w:proofErr w:type="gramEnd"/>
     </w:p>
@@ -240,13 +260,16 @@
         </w:numPr>
       </w:pPr>
       <w:r>
-        <w:t xml:space="preserve">Ask users to Login to proceed with the </w:t>
+        <w:t xml:space="preserve">There is a separate admin login, admin can view all the new orders, existing orders, admin can ship the order and modify the order </w:t>
       </w:r>
       <w:proofErr w:type="gramStart"/>
       <w:r>
-        <w:t>application</w:t>
+        <w:t>details</w:t>
       </w:r>
       <w:proofErr w:type="gramEnd"/>
+      <w:r>
+        <w:t xml:space="preserve"> </w:t>
+      </w:r>
     </w:p>
     <w:p>
       <w:pPr>
@@ -257,101 +280,34 @@
         </w:numPr>
       </w:pPr>
       <w:r>
-        <w:t xml:space="preserve">Upon successful login, display the below </w:t>
-      </w:r>
-      <w:proofErr w:type="gramStart"/>
-      <w:r>
-        <w:t>Menu</w:t>
-      </w:r>
-      <w:proofErr w:type="gramEnd"/>
-    </w:p>
-    <w:p>
-      <w:pPr>
-        <w:pStyle w:val="ListParagraph"/>
-        <w:numPr>
-          <w:ilvl w:val="1"/>
-          <w:numId w:val="1"/>
-        </w:numPr>
-      </w:pPr>
-      <w:r>
-        <w:t>Create New Employee</w:t>
-      </w:r>
-    </w:p>
-    <w:p>
-      <w:pPr>
-        <w:pStyle w:val="ListParagraph"/>
-        <w:numPr>
-          <w:ilvl w:val="1"/>
-          <w:numId w:val="1"/>
-        </w:numPr>
-      </w:pPr>
-      <w:r>
-        <w:t>Edit Employee Information</w:t>
-      </w:r>
-    </w:p>
-    <w:p>
-      <w:pPr>
-        <w:pStyle w:val="ListParagraph"/>
-        <w:numPr>
-          <w:ilvl w:val="1"/>
-          <w:numId w:val="1"/>
-        </w:numPr>
-      </w:pPr>
-      <w:r>
-        <w:t>Delete Employee</w:t>
-      </w:r>
-    </w:p>
-    <w:p>
-      <w:pPr>
-        <w:pStyle w:val="ListParagraph"/>
-        <w:numPr>
-          <w:ilvl w:val="1"/>
-          <w:numId w:val="1"/>
-        </w:numPr>
-      </w:pPr>
-      <w:r>
-        <w:t xml:space="preserve">View Employee List (display all the information from </w:t>
-      </w:r>
-      <w:r>
-        <w:t>View)</w:t>
-      </w:r>
-    </w:p>
-    <w:p>
-      <w:pPr>
-        <w:pStyle w:val="ListParagraph"/>
-        <w:numPr>
-          <w:ilvl w:val="1"/>
-          <w:numId w:val="1"/>
-        </w:numPr>
-      </w:pPr>
-      <w:r>
-        <w:t>Search Employee by Employee No</w:t>
-      </w:r>
-    </w:p>
-    <w:p>
-      <w:pPr>
-        <w:pStyle w:val="ListParagraph"/>
-        <w:numPr>
-          <w:ilvl w:val="1"/>
-          <w:numId w:val="1"/>
-        </w:numPr>
-      </w:pPr>
-      <w:r>
-        <w:t>Change Password</w:t>
-      </w:r>
-    </w:p>
-    <w:p>
-      <w:pPr>
-        <w:pStyle w:val="ListParagraph"/>
-        <w:numPr>
-          <w:ilvl w:val="1"/>
-          <w:numId w:val="1"/>
-        </w:numPr>
-      </w:pPr>
-      <w:r>
-        <w:t>Exit</w:t>
-      </w:r>
-    </w:p>
+        <w:t>Admin will add new products, delete products, update products.</w:t>
+      </w:r>
+    </w:p>
+    <w:p>
+      <w:r>
+        <w:t xml:space="preserve">Above app is an Angular app, make sure you create a beautiful UI </w:t>
+      </w:r>
+      <w:r>
+        <w:t xml:space="preserve">and all the communication to be done </w:t>
+      </w:r>
+      <w:proofErr w:type="spellStart"/>
+      <w:r>
+        <w:t>usein</w:t>
+      </w:r>
+      <w:proofErr w:type="spellEnd"/>
+      <w:r>
+        <w:t xml:space="preserve"> .net core </w:t>
+      </w:r>
+      <w:proofErr w:type="spellStart"/>
+      <w:r>
+        <w:t>WebAPI</w:t>
+      </w:r>
+      <w:proofErr w:type="spellEnd"/>
+      <w:r>
+        <w:t>, as angular cannot connect to database.</w:t>
+      </w:r>
+    </w:p>
+    <w:p/>
     <w:p>
       <w:pPr>
         <w:pStyle w:val="ListParagraph"/>
@@ -361,11 +317,19 @@
         </w:numPr>
       </w:pPr>
       <w:r>
-        <w:t xml:space="preserve">Application will keep running till user chooses to </w:t>
+        <w:t xml:space="preserve">Create a </w:t>
+      </w:r>
+      <w:proofErr w:type="spellStart"/>
+      <w:r>
+        <w:t>WebAPI</w:t>
+      </w:r>
+      <w:proofErr w:type="spellEnd"/>
+      <w:r>
+        <w:t xml:space="preserve"> application for the above </w:t>
       </w:r>
       <w:proofErr w:type="gramStart"/>
       <w:r>
-        <w:t>exit</w:t>
+        <w:t>requirements</w:t>
       </w:r>
       <w:proofErr w:type="gramEnd"/>
     </w:p>
@@ -378,19 +342,102 @@
         </w:numPr>
       </w:pPr>
       <w:r>
-        <w:t>Use Exception Handling</w:t>
-      </w:r>
+        <w:t>Create a database in SQL Server</w:t>
+      </w:r>
+    </w:p>
+    <w:p>
+      <w:pPr>
+        <w:ind w:left="360"/>
+      </w:pPr>
+    </w:p>
+    <w:p>
+      <w:pPr>
+        <w:ind w:left="360"/>
+      </w:pPr>
+      <w:r>
+        <w:t>Note: Application will be developed locally on use machine, once developed, tested, need to deploy it to Azure environment.</w:t>
+      </w:r>
+    </w:p>
+    <w:p>
+      <w:pPr>
+        <w:ind w:left="360"/>
+      </w:pPr>
+      <w:r>
+        <w:t xml:space="preserve">They will use below </w:t>
+      </w:r>
+      <w:proofErr w:type="gramStart"/>
+      <w:r>
+        <w:t>services</w:t>
+      </w:r>
+      <w:proofErr w:type="gramEnd"/>
     </w:p>
     <w:p>
       <w:pPr>
         <w:pStyle w:val="ListParagraph"/>
-      </w:pPr>
-    </w:p>
+        <w:numPr>
+          <w:ilvl w:val="0"/>
+          <w:numId w:val="2"/>
+        </w:numPr>
+      </w:pPr>
+      <w:r>
+        <w:t>Azure SQL Server for database</w:t>
+      </w:r>
+    </w:p>
+    <w:p>
+      <w:pPr>
+        <w:pStyle w:val="ListParagraph"/>
+        <w:numPr>
+          <w:ilvl w:val="0"/>
+          <w:numId w:val="2"/>
+        </w:numPr>
+      </w:pPr>
+      <w:r>
+        <w:t xml:space="preserve">App Service for </w:t>
+      </w:r>
+      <w:proofErr w:type="spellStart"/>
+      <w:r>
+        <w:t>WebAPI</w:t>
+      </w:r>
+      <w:proofErr w:type="spellEnd"/>
+      <w:r>
+        <w:t xml:space="preserve"> and Angular app hosting</w:t>
+      </w:r>
+    </w:p>
+    <w:p>
+      <w:pPr>
+        <w:pStyle w:val="ListParagraph"/>
+        <w:numPr>
+          <w:ilvl w:val="0"/>
+          <w:numId w:val="2"/>
+        </w:numPr>
+      </w:pPr>
+      <w:r>
+        <w:t xml:space="preserve">Storage account to store images and other files when </w:t>
+      </w:r>
+      <w:proofErr w:type="gramStart"/>
+      <w:r>
+        <w:t>needed</w:t>
+      </w:r>
+      <w:proofErr w:type="gramEnd"/>
+    </w:p>
+    <w:p>
+      <w:pPr>
+        <w:pStyle w:val="ListParagraph"/>
+        <w:numPr>
+          <w:ilvl w:val="0"/>
+          <w:numId w:val="2"/>
+        </w:numPr>
+      </w:pPr>
+      <w:r>
+        <w:t>Git Hub for repository management</w:t>
+      </w:r>
+    </w:p>
+    <w:p/>
     <w:p/>
     <w:p/>
     <w:sectPr>
       <w:pgSz w:w="11906" w:h="16838"/>
-      <w:pgMar w:top="1440" w:right="566" w:bottom="1440" w:left="1440" w:header="708" w:footer="708" w:gutter="0"/>
+      <w:pgMar w:top="1440" w:right="1440" w:bottom="1440" w:left="1440" w:header="708" w:footer="708" w:gutter="0"/>
       <w:cols w:space="708"/>
       <w:docGrid w:linePitch="360"/>
     </w:sectPr>
@@ -401,9 +448,9 @@
 <file path=word/numbering.xml><?xml version="1.0" encoding="utf-8"?>
 <w:numbering xmlns:wpc="http://schemas.microsoft.com/office/word/2010/wordprocessingCanvas" xmlns:cx="http://schemas.microsoft.com/office/drawing/2014/chartex" xmlns:cx1="http://schemas.microsoft.com/office/drawing/2015/9/8/chartex" xmlns:cx2="http://schemas.microsoft.com/office/drawing/2015/10/21/chartex" xmlns:cx3="http://schemas.microsoft.com/office/drawing/2016/5/9/chartex" xmlns:cx4="http://schemas.microsoft.com/office/drawing/2016/5/10/chartex" xmlns:cx5="http://schemas.microsoft.com/office/drawing/2016/5/11/chartex" xmlns:cx6="http://schemas.microsoft.com/office/drawing/2016/5/12/chartex" xmlns:cx7="http://schemas.microsoft.com/office/drawing/2016/5/13/chartex" xmlns:cx8="http://schemas.microsoft.com/office/drawing/2016/5/14/chartex" xmlns:mc="http://schemas.openxmlformats.org/markup-compatibility/2006" xmlns:aink="http://schemas.microsoft.com/office/drawing/2016/ink" xmlns:am3d="http://schemas.microsoft.com/office/drawing/2017/model3d" xmlns:o="urn:schemas-microsoft-com:office:office" xmlns:oel="http://schemas.microsoft.com/office/2019/extlst" xmlns:r="http://schemas.openxmlformats.org/officeDocument/2006/relationships" xmlns:m="http://schemas.openxmlformats.org/officeDocument/2006/math" xmlns:v="urn:schemas-microsoft-com:vml" xmlns:wp14="http://schemas.microsoft.com/office/word/2010/wordprocessingDrawing" xmlns:wp="http://schemas.openxmlformats.org/drawingml/2006/wordprocessingDrawing" xmlns:w10="urn:schemas-microsoft-com:office:word" xmlns:w="http://schemas.openxmlformats.org/wordprocessingml/2006/main" xmlns:w14="http://schemas.microsoft.com/office/word/2010/wordml" xmlns:w15="http://schemas.microsoft.com/office/word/2012/wordml" xmlns:w16cex="http://schemas.microsoft.com/office/word/2018/wordml/cex" xmlns:w16cid="http://schemas.microsoft.com/office/word/2016/wordml/cid" xmlns:w16="http://schemas.microsoft.com/office/word/2018/wordml" xmlns:w16du="http://schemas.microsoft.com/office/word/2023/wordml/word16du" xmlns:w16sdtdh="http://schemas.microsoft.com/office/word/2020/wordml/sdtdatahash" xmlns:w16se="http://schemas.microsoft.com/office/word/2015/wordml/symex" xmlns:wpg="http://schemas.microsoft.com/office/word/2010/wordprocessingGroup" xmlns:wpi="http://schemas.microsoft.com/office/word/2010/wordprocessingInk" xmlns:wne="http://schemas.microsoft.com/office/word/2006/wordml" xmlns:wps="http://schemas.microsoft.com/office/word/2010/wordprocessingShape" mc:Ignorable="w14 w15 w16se w16cid w16 w16cex w16sdtdh w16du wp14">
   <w:abstractNum w:abstractNumId="0" w15:restartNumberingAfterBreak="0">
-    <w:nsid w:val="4122066F"/>
+    <w:nsid w:val="281F69D5"/>
     <w:multiLevelType w:val="hybridMultilevel"/>
-    <w:tmpl w:val="2B305DB4"/>
+    <w:tmpl w:val="BF386D46"/>
     <w:lvl w:ilvl="0" w:tplc="4009000F">
       <w:start w:val="1"/>
       <w:numFmt w:val="decimal"/>
@@ -416,7 +463,7 @@
         <w:rFonts w:hint="default"/>
       </w:rPr>
     </w:lvl>
-    <w:lvl w:ilvl="1" w:tplc="40090019">
+    <w:lvl w:ilvl="1" w:tplc="40090019" w:tentative="1">
       <w:start w:val="1"/>
       <w:numFmt w:val="lowerLetter"/>
       <w:lvlText w:val="%2."/>
@@ -489,8 +536,100 @@
       </w:pPr>
     </w:lvl>
   </w:abstractNum>
-  <w:num w:numId="1" w16cid:durableId="890969083">
+  <w:abstractNum w:abstractNumId="1" w15:restartNumberingAfterBreak="0">
+    <w:nsid w:val="321C2BF3"/>
+    <w:multiLevelType w:val="hybridMultilevel"/>
+    <w:tmpl w:val="B50E8DC4"/>
+    <w:lvl w:ilvl="0" w:tplc="4009000F">
+      <w:start w:val="1"/>
+      <w:numFmt w:val="decimal"/>
+      <w:lvlText w:val="%1."/>
+      <w:lvlJc w:val="left"/>
+      <w:pPr>
+        <w:ind w:left="720" w:hanging="360"/>
+      </w:pPr>
+      <w:rPr>
+        <w:rFonts w:hint="default"/>
+      </w:rPr>
+    </w:lvl>
+    <w:lvl w:ilvl="1" w:tplc="40090019" w:tentative="1">
+      <w:start w:val="1"/>
+      <w:numFmt w:val="lowerLetter"/>
+      <w:lvlText w:val="%2."/>
+      <w:lvlJc w:val="left"/>
+      <w:pPr>
+        <w:ind w:left="1440" w:hanging="360"/>
+      </w:pPr>
+    </w:lvl>
+    <w:lvl w:ilvl="2" w:tplc="4009001B" w:tentative="1">
+      <w:start w:val="1"/>
+      <w:numFmt w:val="lowerRoman"/>
+      <w:lvlText w:val="%3."/>
+      <w:lvlJc w:val="right"/>
+      <w:pPr>
+        <w:ind w:left="2160" w:hanging="180"/>
+      </w:pPr>
+    </w:lvl>
+    <w:lvl w:ilvl="3" w:tplc="4009000F" w:tentative="1">
+      <w:start w:val="1"/>
+      <w:numFmt w:val="decimal"/>
+      <w:lvlText w:val="%4."/>
+      <w:lvlJc w:val="left"/>
+      <w:pPr>
+        <w:ind w:left="2880" w:hanging="360"/>
+      </w:pPr>
+    </w:lvl>
+    <w:lvl w:ilvl="4" w:tplc="40090019" w:tentative="1">
+      <w:start w:val="1"/>
+      <w:numFmt w:val="lowerLetter"/>
+      <w:lvlText w:val="%5."/>
+      <w:lvlJc w:val="left"/>
+      <w:pPr>
+        <w:ind w:left="3600" w:hanging="360"/>
+      </w:pPr>
+    </w:lvl>
+    <w:lvl w:ilvl="5" w:tplc="4009001B" w:tentative="1">
+      <w:start w:val="1"/>
+      <w:numFmt w:val="lowerRoman"/>
+      <w:lvlText w:val="%6."/>
+      <w:lvlJc w:val="right"/>
+      <w:pPr>
+        <w:ind w:left="4320" w:hanging="180"/>
+      </w:pPr>
+    </w:lvl>
+    <w:lvl w:ilvl="6" w:tplc="4009000F" w:tentative="1">
+      <w:start w:val="1"/>
+      <w:numFmt w:val="decimal"/>
+      <w:lvlText w:val="%7."/>
+      <w:lvlJc w:val="left"/>
+      <w:pPr>
+        <w:ind w:left="5040" w:hanging="360"/>
+      </w:pPr>
+    </w:lvl>
+    <w:lvl w:ilvl="7" w:tplc="40090019" w:tentative="1">
+      <w:start w:val="1"/>
+      <w:numFmt w:val="lowerLetter"/>
+      <w:lvlText w:val="%8."/>
+      <w:lvlJc w:val="left"/>
+      <w:pPr>
+        <w:ind w:left="5760" w:hanging="360"/>
+      </w:pPr>
+    </w:lvl>
+    <w:lvl w:ilvl="8" w:tplc="4009001B" w:tentative="1">
+      <w:start w:val="1"/>
+      <w:numFmt w:val="lowerRoman"/>
+      <w:lvlText w:val="%9."/>
+      <w:lvlJc w:val="right"/>
+      <w:pPr>
+        <w:ind w:left="6480" w:hanging="180"/>
+      </w:pPr>
+    </w:lvl>
+  </w:abstractNum>
+  <w:num w:numId="1" w16cid:durableId="1532648799">
     <w:abstractNumId w:val="0"/>
+  </w:num>
+  <w:num w:numId="2" w16cid:durableId="1288003345">
+    <w:abstractNumId w:val="1"/>
   </w:num>
 </w:numbering>
 </file>
@@ -903,7 +1042,7 @@
     <w:link w:val="Heading1Char"/>
     <w:uiPriority w:val="9"/>
     <w:qFormat/>
-    <w:rsid w:val="00625688"/>
+    <w:rsid w:val="00896F00"/>
     <w:pPr>
       <w:keepNext/>
       <w:keepLines/>
@@ -926,7 +1065,7 @@
     <w:semiHidden/>
     <w:unhideWhenUsed/>
     <w:qFormat/>
-    <w:rsid w:val="00625688"/>
+    <w:rsid w:val="00896F00"/>
     <w:pPr>
       <w:keepNext/>
       <w:keepLines/>
@@ -949,7 +1088,7 @@
     <w:semiHidden/>
     <w:unhideWhenUsed/>
     <w:qFormat/>
-    <w:rsid w:val="00625688"/>
+    <w:rsid w:val="00896F00"/>
     <w:pPr>
       <w:keepNext/>
       <w:keepLines/>
@@ -972,7 +1111,7 @@
     <w:semiHidden/>
     <w:unhideWhenUsed/>
     <w:qFormat/>
-    <w:rsid w:val="00625688"/>
+    <w:rsid w:val="00896F00"/>
     <w:pPr>
       <w:keepNext/>
       <w:keepLines/>
@@ -995,7 +1134,7 @@
     <w:semiHidden/>
     <w:unhideWhenUsed/>
     <w:qFormat/>
-    <w:rsid w:val="00625688"/>
+    <w:rsid w:val="00896F00"/>
     <w:pPr>
       <w:keepNext/>
       <w:keepLines/>
@@ -1016,7 +1155,7 @@
     <w:semiHidden/>
     <w:unhideWhenUsed/>
     <w:qFormat/>
-    <w:rsid w:val="00625688"/>
+    <w:rsid w:val="00896F00"/>
     <w:pPr>
       <w:keepNext/>
       <w:keepLines/>
@@ -1039,7 +1178,7 @@
     <w:semiHidden/>
     <w:unhideWhenUsed/>
     <w:qFormat/>
-    <w:rsid w:val="00625688"/>
+    <w:rsid w:val="00896F00"/>
     <w:pPr>
       <w:keepNext/>
       <w:keepLines/>
@@ -1060,7 +1199,7 @@
     <w:semiHidden/>
     <w:unhideWhenUsed/>
     <w:qFormat/>
-    <w:rsid w:val="00625688"/>
+    <w:rsid w:val="00896F00"/>
     <w:pPr>
       <w:keepNext/>
       <w:keepLines/>
@@ -1083,7 +1222,7 @@
     <w:semiHidden/>
     <w:unhideWhenUsed/>
     <w:qFormat/>
-    <w:rsid w:val="00625688"/>
+    <w:rsid w:val="00896F00"/>
     <w:pPr>
       <w:keepNext/>
       <w:keepLines/>
@@ -1127,7 +1266,7 @@
     <w:basedOn w:val="DefaultParagraphFont"/>
     <w:link w:val="Heading1"/>
     <w:uiPriority w:val="9"/>
-    <w:rsid w:val="00625688"/>
+    <w:rsid w:val="00896F00"/>
     <w:rPr>
       <w:rFonts w:asciiTheme="majorHAnsi" w:eastAsiaTheme="majorEastAsia" w:hAnsiTheme="majorHAnsi" w:cstheme="majorBidi"/>
       <w:color w:val="0F4761" w:themeColor="accent1" w:themeShade="BF"/>
@@ -1141,7 +1280,7 @@
     <w:link w:val="Heading2"/>
     <w:uiPriority w:val="9"/>
     <w:semiHidden/>
-    <w:rsid w:val="00625688"/>
+    <w:rsid w:val="00896F00"/>
     <w:rPr>
       <w:rFonts w:asciiTheme="majorHAnsi" w:eastAsiaTheme="majorEastAsia" w:hAnsiTheme="majorHAnsi" w:cstheme="majorBidi"/>
       <w:color w:val="0F4761" w:themeColor="accent1" w:themeShade="BF"/>
@@ -1155,7 +1294,7 @@
     <w:link w:val="Heading3"/>
     <w:uiPriority w:val="9"/>
     <w:semiHidden/>
-    <w:rsid w:val="00625688"/>
+    <w:rsid w:val="00896F00"/>
     <w:rPr>
       <w:rFonts w:eastAsiaTheme="majorEastAsia" w:cstheme="majorBidi"/>
       <w:color w:val="0F4761" w:themeColor="accent1" w:themeShade="BF"/>
@@ -1169,7 +1308,7 @@
     <w:link w:val="Heading4"/>
     <w:uiPriority w:val="9"/>
     <w:semiHidden/>
-    <w:rsid w:val="00625688"/>
+    <w:rsid w:val="00896F00"/>
     <w:rPr>
       <w:rFonts w:eastAsiaTheme="majorEastAsia" w:cstheme="majorBidi"/>
       <w:i/>
@@ -1183,7 +1322,7 @@
     <w:link w:val="Heading5"/>
     <w:uiPriority w:val="9"/>
     <w:semiHidden/>
-    <w:rsid w:val="00625688"/>
+    <w:rsid w:val="00896F00"/>
     <w:rPr>
       <w:rFonts w:eastAsiaTheme="majorEastAsia" w:cstheme="majorBidi"/>
       <w:color w:val="0F4761" w:themeColor="accent1" w:themeShade="BF"/>
@@ -1195,7 +1334,7 @@
     <w:link w:val="Heading6"/>
     <w:uiPriority w:val="9"/>
     <w:semiHidden/>
-    <w:rsid w:val="00625688"/>
+    <w:rsid w:val="00896F00"/>
     <w:rPr>
       <w:rFonts w:eastAsiaTheme="majorEastAsia" w:cstheme="majorBidi"/>
       <w:i/>
@@ -1209,7 +1348,7 @@
     <w:link w:val="Heading7"/>
     <w:uiPriority w:val="9"/>
     <w:semiHidden/>
-    <w:rsid w:val="00625688"/>
+    <w:rsid w:val="00896F00"/>
     <w:rPr>
       <w:rFonts w:eastAsiaTheme="majorEastAsia" w:cstheme="majorBidi"/>
       <w:color w:val="595959" w:themeColor="text1" w:themeTint="A6"/>
@@ -1221,7 +1360,7 @@
     <w:link w:val="Heading8"/>
     <w:uiPriority w:val="9"/>
     <w:semiHidden/>
-    <w:rsid w:val="00625688"/>
+    <w:rsid w:val="00896F00"/>
     <w:rPr>
       <w:rFonts w:eastAsiaTheme="majorEastAsia" w:cstheme="majorBidi"/>
       <w:i/>
@@ -1235,7 +1374,7 @@
     <w:link w:val="Heading9"/>
     <w:uiPriority w:val="9"/>
     <w:semiHidden/>
-    <w:rsid w:val="00625688"/>
+    <w:rsid w:val="00896F00"/>
     <w:rPr>
       <w:rFonts w:eastAsiaTheme="majorEastAsia" w:cstheme="majorBidi"/>
       <w:color w:val="272727" w:themeColor="text1" w:themeTint="D8"/>
@@ -1248,7 +1387,7 @@
     <w:link w:val="TitleChar"/>
     <w:uiPriority w:val="10"/>
     <w:qFormat/>
-    <w:rsid w:val="00625688"/>
+    <w:rsid w:val="00896F00"/>
     <w:pPr>
       <w:spacing w:after="80" w:line="240" w:lineRule="auto"/>
       <w:contextualSpacing/>
@@ -1266,7 +1405,7 @@
     <w:basedOn w:val="DefaultParagraphFont"/>
     <w:link w:val="Title"/>
     <w:uiPriority w:val="10"/>
-    <w:rsid w:val="00625688"/>
+    <w:rsid w:val="00896F00"/>
     <w:rPr>
       <w:rFonts w:asciiTheme="majorHAnsi" w:eastAsiaTheme="majorEastAsia" w:hAnsiTheme="majorHAnsi" w:cstheme="majorBidi"/>
       <w:spacing w:val="-10"/>
@@ -1282,7 +1421,7 @@
     <w:link w:val="SubtitleChar"/>
     <w:uiPriority w:val="11"/>
     <w:qFormat/>
-    <w:rsid w:val="00625688"/>
+    <w:rsid w:val="00896F00"/>
     <w:pPr>
       <w:numPr>
         <w:ilvl w:val="1"/>
@@ -1301,7 +1440,7 @@
     <w:basedOn w:val="DefaultParagraphFont"/>
     <w:link w:val="Subtitle"/>
     <w:uiPriority w:val="11"/>
-    <w:rsid w:val="00625688"/>
+    <w:rsid w:val="00896F00"/>
     <w:rPr>
       <w:rFonts w:eastAsiaTheme="majorEastAsia" w:cstheme="majorBidi"/>
       <w:color w:val="595959" w:themeColor="text1" w:themeTint="A6"/>
@@ -1317,7 +1456,7 @@
     <w:link w:val="QuoteChar"/>
     <w:uiPriority w:val="29"/>
     <w:qFormat/>
-    <w:rsid w:val="00625688"/>
+    <w:rsid w:val="00896F00"/>
     <w:pPr>
       <w:spacing w:before="160"/>
       <w:jc w:val="center"/>
@@ -1333,7 +1472,7 @@
     <w:basedOn w:val="DefaultParagraphFont"/>
     <w:link w:val="Quote"/>
     <w:uiPriority w:val="29"/>
-    <w:rsid w:val="00625688"/>
+    <w:rsid w:val="00896F00"/>
     <w:rPr>
       <w:i/>
       <w:iCs/>
@@ -1345,7 +1484,7 @@
     <w:basedOn w:val="Normal"/>
     <w:uiPriority w:val="34"/>
     <w:qFormat/>
-    <w:rsid w:val="00625688"/>
+    <w:rsid w:val="00896F00"/>
     <w:pPr>
       <w:ind w:left="720"/>
       <w:contextualSpacing/>
@@ -1356,7 +1495,7 @@
     <w:basedOn w:val="DefaultParagraphFont"/>
     <w:uiPriority w:val="21"/>
     <w:qFormat/>
-    <w:rsid w:val="00625688"/>
+    <w:rsid w:val="00896F00"/>
     <w:rPr>
       <w:i/>
       <w:iCs/>
@@ -1370,7 +1509,7 @@
     <w:link w:val="IntenseQuoteChar"/>
     <w:uiPriority w:val="30"/>
     <w:qFormat/>
-    <w:rsid w:val="00625688"/>
+    <w:rsid w:val="00896F00"/>
     <w:pPr>
       <w:pBdr>
         <w:top w:val="single" w:sz="4" w:space="10" w:color="0F4761" w:themeColor="accent1" w:themeShade="BF"/>
@@ -1391,7 +1530,7 @@
     <w:basedOn w:val="DefaultParagraphFont"/>
     <w:link w:val="IntenseQuote"/>
     <w:uiPriority w:val="30"/>
-    <w:rsid w:val="00625688"/>
+    <w:rsid w:val="00896F00"/>
     <w:rPr>
       <w:i/>
       <w:iCs/>
@@ -1403,7 +1542,7 @@
     <w:basedOn w:val="DefaultParagraphFont"/>
     <w:uiPriority w:val="32"/>
     <w:qFormat/>
-    <w:rsid w:val="00625688"/>
+    <w:rsid w:val="00896F00"/>
     <w:rPr>
       <w:b/>
       <w:bCs/>

</xml_diff>